<commit_message>
quite columna extra y agregue planificacion unidad 1 quimica 2do medio
</commit_message>
<xml_diff>
--- a/planificaciones/Quimica/3ro Medio/quimica_3roMedio_unidad1.docx
+++ b/planificaciones/Quimica/3ro Medio/quimica_3roMedio_unidad1.docx
@@ -118,7 +118,7 @@
       <w:tblPr>
         <w:tblW w:w="17990" w:type="dxa"/>
         <w:jc w:val="left"/>
-        <w:tblInd w:w="-20" w:type="dxa"/>
+        <w:tblInd w:w="-25" w:type="dxa"/>
         <w:tblBorders>
           <w:top w:val="single" w:sz="4" w:space="0" w:color="00000A"/>
           <w:left w:val="single" w:sz="4" w:space="0" w:color="00000A"/>
@@ -129,7 +129,7 @@
         </w:tblBorders>
         <w:tblCellMar>
           <w:top w:w="0" w:type="dxa"/>
-          <w:left w:w="88" w:type="dxa"/>
+          <w:left w:w="83" w:type="dxa"/>
           <w:bottom w:w="0" w:type="dxa"/>
           <w:right w:w="108" w:type="dxa"/>
         </w:tblCellMar>
@@ -158,7 +158,7 @@
             </w:tcBorders>
             <w:shd w:fill="auto" w:val="clear"/>
             <w:tcMar>
-              <w:left w:w="88" w:type="dxa"/>
+              <w:left w:w="83" w:type="dxa"/>
             </w:tcMar>
           </w:tcPr>
           <w:p>
@@ -209,7 +209,7 @@
             </w:tcBorders>
             <w:shd w:fill="auto" w:val="clear"/>
             <w:tcMar>
-              <w:left w:w="88" w:type="dxa"/>
+              <w:left w:w="83" w:type="dxa"/>
             </w:tcMar>
           </w:tcPr>
           <w:p>
@@ -260,7 +260,7 @@
             </w:tcBorders>
             <w:shd w:fill="auto" w:val="clear"/>
             <w:tcMar>
-              <w:left w:w="88" w:type="dxa"/>
+              <w:left w:w="83" w:type="dxa"/>
             </w:tcMar>
           </w:tcPr>
           <w:p>
@@ -310,7 +310,7 @@
             </w:tcBorders>
             <w:shd w:fill="auto" w:val="clear"/>
             <w:tcMar>
-              <w:left w:w="88" w:type="dxa"/>
+              <w:left w:w="83" w:type="dxa"/>
             </w:tcMar>
           </w:tcPr>
           <w:p>
@@ -367,7 +367,7 @@
             </w:tcBorders>
             <w:shd w:fill="auto" w:val="clear"/>
             <w:tcMar>
-              <w:left w:w="88" w:type="dxa"/>
+              <w:left w:w="83" w:type="dxa"/>
             </w:tcMar>
           </w:tcPr>
           <w:p>
@@ -423,7 +423,7 @@
             </w:tcBorders>
             <w:shd w:fill="auto" w:val="clear"/>
             <w:tcMar>
-              <w:left w:w="88" w:type="dxa"/>
+              <w:left w:w="83" w:type="dxa"/>
             </w:tcMar>
           </w:tcPr>
           <w:p>
@@ -479,7 +479,7 @@
       <w:tblPr>
         <w:tblW w:w="18052" w:type="dxa"/>
         <w:jc w:val="left"/>
-        <w:tblInd w:w="-20" w:type="dxa"/>
+        <w:tblInd w:w="-25" w:type="dxa"/>
         <w:tblBorders>
           <w:top w:val="single" w:sz="4" w:space="0" w:color="00000A"/>
           <w:left w:val="single" w:sz="4" w:space="0" w:color="00000A"/>
@@ -490,15 +490,14 @@
         </w:tblBorders>
         <w:tblCellMar>
           <w:top w:w="0" w:type="dxa"/>
-          <w:left w:w="88" w:type="dxa"/>
+          <w:left w:w="83" w:type="dxa"/>
           <w:bottom w:w="0" w:type="dxa"/>
           <w:right w:w="108" w:type="dxa"/>
         </w:tblCellMar>
         <w:tblLook w:val="01e0" w:noVBand="0" w:noHBand="0" w:lastColumn="1" w:firstColumn="1" w:lastRow="1" w:firstRow="1"/>
       </w:tblPr>
       <w:tblGrid>
-        <w:gridCol w:w="622"/>
-        <w:gridCol w:w="3596"/>
+        <w:gridCol w:w="4218"/>
         <w:gridCol w:w="2977"/>
         <w:gridCol w:w="3403"/>
         <w:gridCol w:w="3117"/>
@@ -512,7 +511,7 @@
         </w:trPr>
         <w:tc>
           <w:tcPr>
-            <w:tcW w:w="622" w:type="dxa"/>
+            <w:tcW w:w="4218" w:type="dxa"/>
             <w:tcBorders>
               <w:top w:val="single" w:sz="4" w:space="0" w:color="00000A"/>
               <w:left w:val="single" w:sz="4" w:space="0" w:color="00000A"/>
@@ -523,52 +522,7 @@
             </w:tcBorders>
             <w:shd w:fill="auto" w:val="clear"/>
             <w:tcMar>
-              <w:left w:w="88" w:type="dxa"/>
-            </w:tcMar>
-            <w:textDirection w:val="btLr"/>
-            <w:vAlign w:val="bottom"/>
-          </w:tcPr>
-          <w:p>
-            <w:pPr>
-              <w:pStyle w:val="Normal"/>
-              <w:ind w:left="113" w:right="113" w:hanging="0"/>
-              <w:rPr>
-                <w:rFonts w:ascii="Bookman Old Style" w:hAnsi="Bookman Old Style" w:cs="Arial"/>
-                <w:b/>
-                <w:b/>
-                <w:bCs/>
-                <w:sz w:val="16"/>
-                <w:szCs w:val="16"/>
-              </w:rPr>
-            </w:pPr>
-            <w:bookmarkStart w:id="0" w:name="_GoBack"/>
-            <w:bookmarkStart w:id="1" w:name="_GoBack"/>
-            <w:bookmarkEnd w:id="1"/>
-            <w:r>
-              <w:rPr>
-                <w:rFonts w:cs="Arial" w:ascii="Bookman Old Style" w:hAnsi="Bookman Old Style"/>
-                <w:b/>
-                <w:bCs/>
-                <w:sz w:val="16"/>
-                <w:szCs w:val="16"/>
-              </w:rPr>
-            </w:r>
-          </w:p>
-        </w:tc>
-        <w:tc>
-          <w:tcPr>
-            <w:tcW w:w="3596" w:type="dxa"/>
-            <w:tcBorders>
-              <w:top w:val="single" w:sz="4" w:space="0" w:color="00000A"/>
-              <w:left w:val="single" w:sz="4" w:space="0" w:color="00000A"/>
-              <w:bottom w:val="single" w:sz="4" w:space="0" w:color="00000A"/>
-              <w:right w:val="single" w:sz="4" w:space="0" w:color="00000A"/>
-              <w:insideH w:val="single" w:sz="4" w:space="0" w:color="00000A"/>
-              <w:insideV w:val="single" w:sz="4" w:space="0" w:color="00000A"/>
-            </w:tcBorders>
-            <w:shd w:fill="auto" w:val="clear"/>
-            <w:tcMar>
-              <w:left w:w="88" w:type="dxa"/>
+              <w:left w:w="83" w:type="dxa"/>
             </w:tcMar>
           </w:tcPr>
           <w:p>
@@ -602,7 +556,7 @@
             </w:tcBorders>
             <w:shd w:fill="auto" w:val="clear"/>
             <w:tcMar>
-              <w:left w:w="88" w:type="dxa"/>
+              <w:left w:w="83" w:type="dxa"/>
             </w:tcMar>
           </w:tcPr>
           <w:p>
@@ -636,7 +590,7 @@
             </w:tcBorders>
             <w:shd w:fill="auto" w:val="clear"/>
             <w:tcMar>
-              <w:left w:w="88" w:type="dxa"/>
+              <w:left w:w="83" w:type="dxa"/>
             </w:tcMar>
           </w:tcPr>
           <w:p>
@@ -670,7 +624,7 @@
             </w:tcBorders>
             <w:shd w:fill="auto" w:val="clear"/>
             <w:tcMar>
-              <w:left w:w="88" w:type="dxa"/>
+              <w:left w:w="83" w:type="dxa"/>
             </w:tcMar>
           </w:tcPr>
           <w:p>
@@ -704,7 +658,7 @@
             </w:tcBorders>
             <w:shd w:fill="auto" w:val="clear"/>
             <w:tcMar>
-              <w:left w:w="88" w:type="dxa"/>
+              <w:left w:w="83" w:type="dxa"/>
             </w:tcMar>
           </w:tcPr>
           <w:p>
@@ -738,7 +692,7 @@
             </w:tcBorders>
             <w:shd w:fill="auto" w:val="clear"/>
             <w:tcMar>
-              <w:left w:w="88" w:type="dxa"/>
+              <w:left w:w="83" w:type="dxa"/>
             </w:tcMar>
           </w:tcPr>
           <w:p>
@@ -766,7 +720,7 @@
         </w:trPr>
         <w:tc>
           <w:tcPr>
-            <w:tcW w:w="622" w:type="dxa"/>
+            <w:tcW w:w="4218" w:type="dxa"/>
             <w:tcBorders>
               <w:top w:val="single" w:sz="4" w:space="0" w:color="00000A"/>
               <w:left w:val="single" w:sz="4" w:space="0" w:color="00000A"/>
@@ -777,43 +731,7 @@
             </w:tcBorders>
             <w:shd w:fill="auto" w:val="clear"/>
             <w:tcMar>
-              <w:left w:w="88" w:type="dxa"/>
-            </w:tcMar>
-          </w:tcPr>
-          <w:p>
-            <w:pPr>
-              <w:pStyle w:val="Normal"/>
-              <w:rPr>
-                <w:rFonts w:ascii="Bookman Old Style" w:hAnsi="Bookman Old Style" w:cs="Arial"/>
-                <w:bCs/>
-                <w:sz w:val="22"/>
-                <w:szCs w:val="22"/>
-              </w:rPr>
-            </w:pPr>
-            <w:r>
-              <w:rPr>
-                <w:rFonts w:cs="Arial" w:ascii="Bookman Old Style" w:hAnsi="Bookman Old Style"/>
-                <w:bCs/>
-                <w:sz w:val="22"/>
-                <w:szCs w:val="22"/>
-              </w:rPr>
-            </w:r>
-          </w:p>
-        </w:tc>
-        <w:tc>
-          <w:tcPr>
-            <w:tcW w:w="3596" w:type="dxa"/>
-            <w:tcBorders>
-              <w:top w:val="single" w:sz="4" w:space="0" w:color="00000A"/>
-              <w:left w:val="single" w:sz="4" w:space="0" w:color="00000A"/>
-              <w:bottom w:val="single" w:sz="4" w:space="0" w:color="00000A"/>
-              <w:right w:val="single" w:sz="4" w:space="0" w:color="00000A"/>
-              <w:insideH w:val="single" w:sz="4" w:space="0" w:color="00000A"/>
-              <w:insideV w:val="single" w:sz="4" w:space="0" w:color="00000A"/>
-            </w:tcBorders>
-            <w:shd w:fill="auto" w:val="clear"/>
-            <w:tcMar>
-              <w:left w:w="88" w:type="dxa"/>
+              <w:left w:w="83" w:type="dxa"/>
             </w:tcMar>
           </w:tcPr>
           <w:p>
@@ -846,7 +764,7 @@
             </w:tcBorders>
             <w:shd w:fill="auto" w:val="clear"/>
             <w:tcMar>
-              <w:left w:w="88" w:type="dxa"/>
+              <w:left w:w="83" w:type="dxa"/>
             </w:tcMar>
           </w:tcPr>
           <w:p>
@@ -1008,7 +926,7 @@
             </w:tcBorders>
             <w:shd w:fill="auto" w:val="clear"/>
             <w:tcMar>
-              <w:left w:w="88" w:type="dxa"/>
+              <w:left w:w="83" w:type="dxa"/>
             </w:tcMar>
           </w:tcPr>
           <w:p>
@@ -1166,7 +1084,7 @@
             </w:tcBorders>
             <w:shd w:fill="auto" w:val="clear"/>
             <w:tcMar>
-              <w:left w:w="88" w:type="dxa"/>
+              <w:left w:w="83" w:type="dxa"/>
             </w:tcMar>
           </w:tcPr>
           <w:p>
@@ -1263,7 +1181,7 @@
             </w:tcBorders>
             <w:shd w:fill="auto" w:val="clear"/>
             <w:tcMar>
-              <w:left w:w="88" w:type="dxa"/>
+              <w:left w:w="83" w:type="dxa"/>
             </w:tcMar>
           </w:tcPr>
           <w:p>
@@ -1296,7 +1214,7 @@
             </w:tcBorders>
             <w:shd w:fill="auto" w:val="clear"/>
             <w:tcMar>
-              <w:left w:w="88" w:type="dxa"/>
+              <w:left w:w="83" w:type="dxa"/>
             </w:tcMar>
           </w:tcPr>
           <w:p>
@@ -1339,7 +1257,7 @@
         </w:trPr>
         <w:tc>
           <w:tcPr>
-            <w:tcW w:w="622" w:type="dxa"/>
+            <w:tcW w:w="4218" w:type="dxa"/>
             <w:tcBorders>
               <w:top w:val="single" w:sz="4" w:space="0" w:color="00000A"/>
               <w:left w:val="single" w:sz="4" w:space="0" w:color="00000A"/>
@@ -1350,43 +1268,7 @@
             </w:tcBorders>
             <w:shd w:fill="auto" w:val="clear"/>
             <w:tcMar>
-              <w:left w:w="88" w:type="dxa"/>
-            </w:tcMar>
-          </w:tcPr>
-          <w:p>
-            <w:pPr>
-              <w:pStyle w:val="Normal"/>
-              <w:rPr>
-                <w:rFonts w:ascii="Bookman Old Style" w:hAnsi="Bookman Old Style" w:cs="Arial"/>
-                <w:bCs/>
-                <w:sz w:val="22"/>
-                <w:szCs w:val="22"/>
-              </w:rPr>
-            </w:pPr>
-            <w:r>
-              <w:rPr>
-                <w:rFonts w:cs="Arial" w:ascii="Bookman Old Style" w:hAnsi="Bookman Old Style"/>
-                <w:bCs/>
-                <w:sz w:val="22"/>
-                <w:szCs w:val="22"/>
-              </w:rPr>
-            </w:r>
-          </w:p>
-        </w:tc>
-        <w:tc>
-          <w:tcPr>
-            <w:tcW w:w="3596" w:type="dxa"/>
-            <w:tcBorders>
-              <w:top w:val="single" w:sz="4" w:space="0" w:color="00000A"/>
-              <w:left w:val="single" w:sz="4" w:space="0" w:color="00000A"/>
-              <w:bottom w:val="single" w:sz="4" w:space="0" w:color="00000A"/>
-              <w:right w:val="single" w:sz="4" w:space="0" w:color="00000A"/>
-              <w:insideH w:val="single" w:sz="4" w:space="0" w:color="00000A"/>
-              <w:insideV w:val="single" w:sz="4" w:space="0" w:color="00000A"/>
-            </w:tcBorders>
-            <w:shd w:fill="auto" w:val="clear"/>
-            <w:tcMar>
-              <w:left w:w="88" w:type="dxa"/>
+              <w:left w:w="83" w:type="dxa"/>
             </w:tcMar>
           </w:tcPr>
           <w:p>
@@ -1414,7 +1296,7 @@
             </w:tcBorders>
             <w:shd w:fill="auto" w:val="clear"/>
             <w:tcMar>
-              <w:left w:w="88" w:type="dxa"/>
+              <w:left w:w="83" w:type="dxa"/>
             </w:tcMar>
           </w:tcPr>
           <w:p>
@@ -1567,7 +1449,7 @@
             </w:tcBorders>
             <w:shd w:fill="auto" w:val="clear"/>
             <w:tcMar>
-              <w:left w:w="88" w:type="dxa"/>
+              <w:left w:w="83" w:type="dxa"/>
             </w:tcMar>
           </w:tcPr>
           <w:p>
@@ -1682,7 +1564,7 @@
             </w:tcBorders>
             <w:shd w:fill="auto" w:val="clear"/>
             <w:tcMar>
-              <w:left w:w="88" w:type="dxa"/>
+              <w:left w:w="83" w:type="dxa"/>
             </w:tcMar>
           </w:tcPr>
           <w:p>
@@ -1773,7 +1655,7 @@
             </w:tcBorders>
             <w:shd w:fill="auto" w:val="clear"/>
             <w:tcMar>
-              <w:left w:w="88" w:type="dxa"/>
+              <w:left w:w="83" w:type="dxa"/>
             </w:tcMar>
           </w:tcPr>
           <w:p>
@@ -1866,7 +1748,7 @@
             </w:tcBorders>
             <w:shd w:fill="auto" w:val="clear"/>
             <w:tcMar>
-              <w:left w:w="88" w:type="dxa"/>
+              <w:left w:w="83" w:type="dxa"/>
             </w:tcMar>
           </w:tcPr>
           <w:p>
@@ -1910,7 +1792,7 @@
         </w:trPr>
         <w:tc>
           <w:tcPr>
-            <w:tcW w:w="622" w:type="dxa"/>
+            <w:tcW w:w="4218" w:type="dxa"/>
             <w:tcBorders>
               <w:top w:val="single" w:sz="4" w:space="0" w:color="00000A"/>
               <w:left w:val="single" w:sz="4" w:space="0" w:color="00000A"/>
@@ -1921,43 +1803,7 @@
             </w:tcBorders>
             <w:shd w:fill="auto" w:val="clear"/>
             <w:tcMar>
-              <w:left w:w="88" w:type="dxa"/>
-            </w:tcMar>
-          </w:tcPr>
-          <w:p>
-            <w:pPr>
-              <w:pStyle w:val="Normal"/>
-              <w:rPr>
-                <w:rFonts w:ascii="Bookman Old Style" w:hAnsi="Bookman Old Style" w:cs="Arial"/>
-                <w:bCs/>
-                <w:sz w:val="22"/>
-                <w:szCs w:val="22"/>
-              </w:rPr>
-            </w:pPr>
-            <w:r>
-              <w:rPr>
-                <w:rFonts w:cs="Arial" w:ascii="Bookman Old Style" w:hAnsi="Bookman Old Style"/>
-                <w:bCs/>
-                <w:sz w:val="22"/>
-                <w:szCs w:val="22"/>
-              </w:rPr>
-            </w:r>
-          </w:p>
-        </w:tc>
-        <w:tc>
-          <w:tcPr>
-            <w:tcW w:w="3596" w:type="dxa"/>
-            <w:tcBorders>
-              <w:top w:val="single" w:sz="4" w:space="0" w:color="00000A"/>
-              <w:left w:val="single" w:sz="4" w:space="0" w:color="00000A"/>
-              <w:bottom w:val="single" w:sz="4" w:space="0" w:color="00000A"/>
-              <w:right w:val="single" w:sz="4" w:space="0" w:color="00000A"/>
-              <w:insideH w:val="single" w:sz="4" w:space="0" w:color="00000A"/>
-              <w:insideV w:val="single" w:sz="4" w:space="0" w:color="00000A"/>
-            </w:tcBorders>
-            <w:shd w:fill="auto" w:val="clear"/>
-            <w:tcMar>
-              <w:left w:w="88" w:type="dxa"/>
+              <w:left w:w="83" w:type="dxa"/>
             </w:tcMar>
           </w:tcPr>
           <w:p>
@@ -1985,7 +1831,7 @@
             </w:tcBorders>
             <w:shd w:fill="auto" w:val="clear"/>
             <w:tcMar>
-              <w:left w:w="88" w:type="dxa"/>
+              <w:left w:w="83" w:type="dxa"/>
             </w:tcMar>
           </w:tcPr>
           <w:p>
@@ -2015,7 +1861,7 @@
             </w:tcBorders>
             <w:shd w:fill="auto" w:val="clear"/>
             <w:tcMar>
-              <w:left w:w="88" w:type="dxa"/>
+              <w:left w:w="83" w:type="dxa"/>
             </w:tcMar>
           </w:tcPr>
           <w:p>
@@ -2102,7 +1948,7 @@
             </w:tcBorders>
             <w:shd w:fill="auto" w:val="clear"/>
             <w:tcMar>
-              <w:left w:w="88" w:type="dxa"/>
+              <w:left w:w="83" w:type="dxa"/>
             </w:tcMar>
           </w:tcPr>
           <w:p>
@@ -2642,7 +2488,7 @@
             </w:tcBorders>
             <w:shd w:fill="auto" w:val="clear"/>
             <w:tcMar>
-              <w:left w:w="88" w:type="dxa"/>
+              <w:left w:w="83" w:type="dxa"/>
             </w:tcMar>
           </w:tcPr>
           <w:p>
@@ -2714,7 +2560,7 @@
             </w:tcBorders>
             <w:shd w:fill="auto" w:val="clear"/>
             <w:tcMar>
-              <w:left w:w="88" w:type="dxa"/>
+              <w:left w:w="83" w:type="dxa"/>
             </w:tcMar>
           </w:tcPr>
           <w:p>
@@ -2958,16 +2804,7 @@
         <w:sz w:val="16"/>
         <w:szCs w:val="16"/>
       </w:rPr>
-      <w:t>PORTEZUELO – 201</w:t>
-    </w:r>
-    <w:r>
-      <w:rPr>
-        <w:rFonts w:ascii="Arial Narrow" w:hAnsi="Arial Narrow"/>
-        <w:b/>
-        <w:sz w:val="16"/>
-        <w:szCs w:val="16"/>
-      </w:rPr>
-      <w:t>6</w:t>
+      <w:t>PORTEZUELO – 2016</w:t>
     </w:r>
   </w:p>
   <w:p>

</xml_diff>